<commit_message>
Added ND filters to diagram ( updated report)
</commit_message>
<xml_diff>
--- a/Images/Report of interferometer.docx
+++ b/Images/Report of interferometer.docx
@@ -3,21 +3,6 @@
 <w:document xmlns:wpc="http://schemas.microsoft.com/office/word/2010/wordprocessingCanvas" xmlns:cx="http://schemas.microsoft.com/office/drawing/2014/chartex" xmlns:cx1="http://schemas.microsoft.com/office/drawing/2015/9/8/chartex" xmlns:cx2="http://schemas.microsoft.com/office/drawing/2015/10/21/chartex" xmlns:cx3="http://schemas.microsoft.com/office/drawing/2016/5/9/chartex" xmlns:cx4="http://schemas.microsoft.com/office/drawing/2016/5/10/chartex" xmlns:cx5="http://schemas.microsoft.com/office/drawing/2016/5/11/chartex" xmlns:cx6="http://schemas.microsoft.com/office/drawing/2016/5/12/chartex" xmlns:cx7="http://schemas.microsoft.com/office/drawing/2016/5/13/chartex" xmlns:cx8="http://schemas.microsoft.com/office/drawing/2016/5/14/chartex" xmlns:mc="http://schemas.openxmlformats.org/markup-compatibility/2006" xmlns:aink="http://schemas.microsoft.com/office/drawing/2016/ink" xmlns:am3d="http://schemas.microsoft.com/office/drawing/2017/model3d" xmlns:o="urn:schemas-microsoft-com:office:office" xmlns:oel="http://schemas.microsoft.com/office/2019/extlst" xmlns:r="http://schemas.openxmlformats.org/officeDocument/2006/relationships" xmlns:m="http://schemas.openxmlformats.org/officeDocument/2006/math" xmlns:v="urn:schemas-microsoft-com:vml" xmlns:wp14="http://schemas.microsoft.com/office/word/2010/wordprocessingDrawing" xmlns:wp="http://schemas.openxmlformats.org/drawingml/2006/wordprocessingDrawing" xmlns:w10="urn:schemas-microsoft-com:office:word" xmlns:w="http://schemas.openxmlformats.org/wordprocessingml/2006/main" xmlns:w14="http://schemas.microsoft.com/office/word/2010/wordml" xmlns:w15="http://schemas.microsoft.com/office/word/2012/wordml" xmlns:w16cex="http://schemas.microsoft.com/office/word/2018/wordml/cex" xmlns:w16cid="http://schemas.microsoft.com/office/word/2016/wordml/cid" xmlns:w16="http://schemas.microsoft.com/office/word/2018/wordml" xmlns:w16du="http://schemas.microsoft.com/office/word/2023/wordml/word16du" xmlns:w16sdtdh="http://schemas.microsoft.com/office/word/2020/wordml/sdtdatahash" xmlns:w16se="http://schemas.microsoft.com/office/word/2015/wordml/symex" xmlns:wpg="http://schemas.microsoft.com/office/word/2010/wordprocessingGroup" xmlns:wpi="http://schemas.microsoft.com/office/word/2010/wordprocessingInk" xmlns:wne="http://schemas.microsoft.com/office/word/2006/wordml" xmlns:wps="http://schemas.microsoft.com/office/word/2010/wordprocessingShape" mc:Ignorable="w14 w15 w16se w16cid w16 w16cex w16sdtdh w16du wp14">
   <w:body>
     <w:p>
-      <w:pPr>
-        <w:rPr>
-          <w:b/>
-          <w:bCs/>
-        </w:rPr>
-      </w:pPr>
-      <w:r>
-        <w:rPr>
-          <w:b/>
-          <w:bCs/>
-        </w:rPr>
-        <w:t>Title</w:t>
-      </w:r>
-    </w:p>
-    <w:p>
       <w:r>
         <w:rPr>
           <w:b/>
@@ -27,42 +12,6 @@
       </w:r>
     </w:p>
     <w:p>
-      <w:r>
-        <w:pict w14:anchorId="737EDC46">
-          <v:rect id="_x0000_i1073" style="width:0;height:1.5pt" o:hralign="center" o:hrstd="t" o:hr="t" fillcolor="#a0a0a0" stroked="f"/>
-        </w:pict>
-      </w:r>
-    </w:p>
-    <w:p>
-      <w:pPr>
-        <w:rPr>
-          <w:b/>
-          <w:bCs/>
-        </w:rPr>
-      </w:pPr>
-      <w:r>
-        <w:rPr>
-          <w:b/>
-          <w:bCs/>
-        </w:rPr>
-        <w:t>Abstract</w:t>
-      </w:r>
-    </w:p>
-    <w:p>
-      <w:r>
-        <w:t xml:space="preserve">Provide </w:t>
-      </w:r>
-      <w:proofErr w:type="gramStart"/>
-      <w:r>
-        <w:t>a brief summary</w:t>
-      </w:r>
-      <w:proofErr w:type="gramEnd"/>
-      <w:r>
-        <w:t xml:space="preserve"> of the experiment, its objectives, and key findings. Mention the construction of the interferometer, challenges encountered, and insights gained about beam interference and fluctuations.</w:t>
-      </w:r>
-    </w:p>
-    <w:p/>
-    <w:p>
       <w:pPr>
         <w:rPr>
           <w:b/>
@@ -112,10 +61,7 @@
         <w:t xml:space="preserve"> </w:t>
       </w:r>
       <w:r>
-        <w:t>Michelson</w:t>
-      </w:r>
-      <w:r>
-        <w:t xml:space="preserve"> interferometer</w:t>
+        <w:t>Michelson interferometer</w:t>
       </w:r>
       <w:r>
         <w:t xml:space="preserve"> </w:t>
@@ -204,13 +150,10 @@
         <w:t>the symmetry of all elements</w:t>
       </w:r>
       <w:r>
-        <w:t xml:space="preserve"> and</w:t>
-      </w:r>
-      <w:r>
-        <w:t xml:space="preserve"> utilises </w:t>
-      </w:r>
-      <w:r>
-        <w:t>both the</w:t>
+        <w:t xml:space="preserve">, </w:t>
+      </w:r>
+      <w:r>
+        <w:t>the</w:t>
       </w:r>
       <w:r>
         <w:t xml:space="preserve"> superposition </w:t>
@@ -234,10 +177,17 @@
         <w:t xml:space="preserve"> projected light.</w:t>
       </w:r>
       <w:r>
-        <w:t xml:space="preserve"> By recording the </w:t>
-      </w:r>
-    </w:p>
-    <w:p/>
+        <w:t xml:space="preserve"> </w:t>
+      </w:r>
+    </w:p>
+    <w:p>
+      <w:r>
+        <w:t xml:space="preserve">In this experiment we </w:t>
+      </w:r>
+      <w:r>
+        <w:t>explored the impact of beam length</w:t>
+      </w:r>
+    </w:p>
     <w:p>
       <w:pPr>
         <w:rPr>
@@ -357,20 +307,14 @@
     <w:p>
       <w:pPr>
         <w:keepNext/>
-        <w:rPr>
-          <w:noProof/>
-        </w:rPr>
-      </w:pPr>
-      <w:r>
-        <w:rPr>
-          <w:noProof/>
-        </w:rPr>
+      </w:pPr>
+      <w:r>
         <w:lastRenderedPageBreak/>
         <w:drawing>
-          <wp:inline distT="0" distB="0" distL="0" distR="0" wp14:anchorId="7E8E04B2" wp14:editId="4EA0C77A">
-            <wp:extent cx="5731510" cy="3579495"/>
+          <wp:inline distT="0" distB="0" distL="0" distR="0" wp14:anchorId="20C6217E" wp14:editId="6338FFEC">
+            <wp:extent cx="5731510" cy="3653790"/>
             <wp:effectExtent l="0" t="0" r="0" b="0"/>
-            <wp:docPr id="899409989" name="Picture 1"/>
+            <wp:docPr id="1921188375" name="Picture 1"/>
             <wp:cNvGraphicFramePr>
               <a:graphicFrameLocks xmlns:a="http://schemas.openxmlformats.org/drawingml/2006/main" noChangeAspect="1"/>
             </wp:cNvGraphicFramePr>
@@ -378,7 +322,7 @@
               <a:graphicData uri="http://schemas.openxmlformats.org/drawingml/2006/picture">
                 <pic:pic xmlns:pic="http://schemas.openxmlformats.org/drawingml/2006/picture">
                   <pic:nvPicPr>
-                    <pic:cNvPr id="899409989" name=""/>
+                    <pic:cNvPr id="1921188375" name=""/>
                     <pic:cNvPicPr/>
                   </pic:nvPicPr>
                   <pic:blipFill>
@@ -390,7 +334,7 @@
                   <pic:spPr>
                     <a:xfrm>
                       <a:off x="0" y="0"/>
-                      <a:ext cx="5731510" cy="3579495"/>
+                      <a:ext cx="5731510" cy="3653790"/>
                     </a:xfrm>
                     <a:prstGeom prst="rect">
                       <a:avLst/>
@@ -405,24 +349,7 @@
     </w:p>
     <w:p>
       <w:pPr>
-        <w:keepNext/>
-        <w:rPr>
-          <w:noProof/>
-        </w:rPr>
-      </w:pPr>
-    </w:p>
-    <w:p>
-      <w:pPr>
-        <w:keepNext/>
-      </w:pPr>
-    </w:p>
-    <w:p>
-      <w:pPr>
         <w:pStyle w:val="Caption"/>
-        <w:rPr>
-          <w:b/>
-          <w:bCs/>
-        </w:rPr>
       </w:pPr>
       <w:r>
         <w:t xml:space="preserve">Figure </w:t>
@@ -436,7 +363,7 @@
         </w:r>
       </w:fldSimple>
       <w:r>
-        <w:t xml:space="preserve"> </w:t>
+        <w:t xml:space="preserve">. </w:t>
       </w:r>
       <w:proofErr w:type="spellStart"/>
       <w:r>
@@ -444,10 +371,7 @@
       </w:r>
       <w:proofErr w:type="spellEnd"/>
       <w:r>
-        <w:t xml:space="preserve">-Zender Beam splitter </w:t>
-      </w:r>
-      <w:r>
-        <w:t xml:space="preserve">diagram slightly modified from: </w:t>
+        <w:t xml:space="preserve">-Zender Beam splitter diagram slightly modified from: </w:t>
       </w:r>
       <w:r>
         <w:t>(</w:t>
@@ -601,7 +525,7 @@
     <w:p>
       <w:r>
         <w:pict w14:anchorId="45E0F3F9">
-          <v:rect id="_x0000_i1076" style="width:0;height:1.5pt" o:hralign="center" o:hrstd="t" o:hr="t" fillcolor="#a0a0a0" stroked="f"/>
+          <v:rect id="_x0000_i1026" style="width:0;height:1.5pt" o:hralign="center" o:hrstd="t" o:hr="t" fillcolor="#a0a0a0" stroked="f"/>
         </w:pict>
       </w:r>
     </w:p>
@@ -643,7 +567,6 @@
         </w:numPr>
       </w:pPr>
       <w:r>
-        <w:lastRenderedPageBreak/>
         <w:t>Detail the observed interference patterns as the stage is moved.</w:t>
       </w:r>
     </w:p>
@@ -655,6 +578,7 @@
         </w:numPr>
       </w:pPr>
       <w:r>
+        <w:lastRenderedPageBreak/>
         <w:t>Present measurements of power fluctuations between the two beams (graphs or tables).</w:t>
       </w:r>
     </w:p>
@@ -720,7 +644,7 @@
     <w:p>
       <w:r>
         <w:pict w14:anchorId="61FC65C1">
-          <v:rect id="_x0000_i1077" style="width:0;height:1.5pt" o:hralign="center" o:hrstd="t" o:hr="t" fillcolor="#a0a0a0" stroked="f"/>
+          <v:rect id="_x0000_i1027" style="width:0;height:1.5pt" o:hralign="center" o:hrstd="t" o:hr="t" fillcolor="#a0a0a0" stroked="f"/>
         </w:pict>
       </w:r>
     </w:p>
@@ -775,7 +699,7 @@
     <w:p>
       <w:r>
         <w:pict w14:anchorId="2AD89633">
-          <v:rect id="_x0000_i1078" style="width:0;height:1.5pt" o:hralign="center" o:hrstd="t" o:hr="t" fillcolor="#a0a0a0" stroked="f"/>
+          <v:rect id="_x0000_i1028" style="width:0;height:1.5pt" o:hralign="center" o:hrstd="t" o:hr="t" fillcolor="#a0a0a0" stroked="f"/>
         </w:pict>
       </w:r>
     </w:p>
@@ -835,7 +759,7 @@
     <w:p>
       <w:r>
         <w:pict w14:anchorId="5206EA62">
-          <v:rect id="_x0000_i1079" style="width:0;height:1.5pt" o:hralign="center" o:hrstd="t" o:hr="t" fillcolor="#a0a0a0" stroked="f"/>
+          <v:rect id="_x0000_i1029" style="width:0;height:1.5pt" o:hralign="center" o:hrstd="t" o:hr="t" fillcolor="#a0a0a0" stroked="f"/>
         </w:pict>
       </w:r>
     </w:p>
@@ -911,7 +835,7 @@
     <w:p>
       <w:r>
         <w:pict w14:anchorId="6E5A92DB">
-          <v:rect id="_x0000_i1080" style="width:0;height:1.5pt" o:hralign="center" o:hrstd="t" o:hr="t" fillcolor="#a0a0a0" stroked="f"/>
+          <v:rect id="_x0000_i1030" style="width:0;height:1.5pt" o:hralign="center" o:hrstd="t" o:hr="t" fillcolor="#a0a0a0" stroked="f"/>
         </w:pict>
       </w:r>
     </w:p>
@@ -2892,6 +2816,7 @@
   <w:style w:type="character" w:default="1" w:styleId="DefaultParagraphFont">
     <w:name w:val="Default Paragraph Font"/>
     <w:uiPriority w:val="1"/>
+    <w:semiHidden/>
     <w:unhideWhenUsed/>
   </w:style>
   <w:style w:type="table" w:default="1" w:styleId="TableNormal">

</xml_diff>

<commit_message>
Update: Added arm lables to Diagram (updated report)
</commit_message>
<xml_diff>
--- a/Images/Report of interferometer.docx
+++ b/Images/Report of interferometer.docx
@@ -309,6 +309,9 @@
         <w:keepNext/>
       </w:pPr>
       <w:r>
+        <w:rPr>
+          <w:noProof/>
+        </w:rPr>
         <w:lastRenderedPageBreak/>
         <w:drawing>
           <wp:inline distT="0" distB="0" distL="0" distR="0" wp14:anchorId="20C6217E" wp14:editId="6338FFEC">
@@ -365,24 +368,33 @@
       <w:r>
         <w:t xml:space="preserve">. </w:t>
       </w:r>
+      <w:r>
+        <w:t>M</w:t>
+      </w:r>
+      <w:r>
+        <w:t>a</w:t>
+      </w:r>
+      <w:r>
+        <w:t xml:space="preserve">ch-Zender Beam splitter diagram slightly modified from: </w:t>
+      </w:r>
+      <w:r>
+        <w:t>(</w:t>
+      </w:r>
       <w:proofErr w:type="spellStart"/>
       <w:r>
-        <w:t>mach</w:t>
+        <w:t>ChaosFlaws</w:t>
       </w:r>
       <w:proofErr w:type="spellEnd"/>
       <w:r>
-        <w:t xml:space="preserve">-Zender Beam splitter diagram slightly modified from: </w:t>
-      </w:r>
-      <w:r>
-        <w:t>(</w:t>
-      </w:r>
-      <w:proofErr w:type="spellStart"/>
-      <w:r>
-        <w:t>ChaosFlaws</w:t>
-      </w:r>
-      <w:proofErr w:type="spellEnd"/>
-      <w:r>
         <w:t>, 2016)</w:t>
+      </w:r>
+    </w:p>
+    <w:p>
+      <w:r>
+        <w:t xml:space="preserve">To assert that the beam-splitter </w:t>
+      </w:r>
+      <w:r>
+        <w:t xml:space="preserve">is 50-50 the power meter was placed at both beam paths </w:t>
       </w:r>
     </w:p>
     <w:p>
@@ -525,7 +537,7 @@
     <w:p>
       <w:r>
         <w:pict w14:anchorId="45E0F3F9">
-          <v:rect id="_x0000_i1026" style="width:0;height:1.5pt" o:hralign="center" o:hrstd="t" o:hr="t" fillcolor="#a0a0a0" stroked="f"/>
+          <v:rect id="_x0000_i1025" style="width:0;height:1.5pt" o:hralign="center" o:hrstd="t" o:hr="t" fillcolor="#a0a0a0" stroked="f"/>
         </w:pict>
       </w:r>
     </w:p>
@@ -644,7 +656,7 @@
     <w:p>
       <w:r>
         <w:pict w14:anchorId="61FC65C1">
-          <v:rect id="_x0000_i1027" style="width:0;height:1.5pt" o:hralign="center" o:hrstd="t" o:hr="t" fillcolor="#a0a0a0" stroked="f"/>
+          <v:rect id="_x0000_i1026" style="width:0;height:1.5pt" o:hralign="center" o:hrstd="t" o:hr="t" fillcolor="#a0a0a0" stroked="f"/>
         </w:pict>
       </w:r>
     </w:p>
@@ -699,7 +711,7 @@
     <w:p>
       <w:r>
         <w:pict w14:anchorId="2AD89633">
-          <v:rect id="_x0000_i1028" style="width:0;height:1.5pt" o:hralign="center" o:hrstd="t" o:hr="t" fillcolor="#a0a0a0" stroked="f"/>
+          <v:rect id="_x0000_i1027" style="width:0;height:1.5pt" o:hralign="center" o:hrstd="t" o:hr="t" fillcolor="#a0a0a0" stroked="f"/>
         </w:pict>
       </w:r>
     </w:p>
@@ -759,7 +771,7 @@
     <w:p>
       <w:r>
         <w:pict w14:anchorId="5206EA62">
-          <v:rect id="_x0000_i1029" style="width:0;height:1.5pt" o:hralign="center" o:hrstd="t" o:hr="t" fillcolor="#a0a0a0" stroked="f"/>
+          <v:rect id="_x0000_i1028" style="width:0;height:1.5pt" o:hralign="center" o:hrstd="t" o:hr="t" fillcolor="#a0a0a0" stroked="f"/>
         </w:pict>
       </w:r>
     </w:p>
@@ -835,7 +847,7 @@
     <w:p>
       <w:r>
         <w:pict w14:anchorId="6E5A92DB">
-          <v:rect id="_x0000_i1030" style="width:0;height:1.5pt" o:hralign="center" o:hrstd="t" o:hr="t" fillcolor="#a0a0a0" stroked="f"/>
+          <v:rect id="_x0000_i1029" style="width:0;height:1.5pt" o:hralign="center" o:hrstd="t" o:hr="t" fillcolor="#a0a0a0" stroked="f"/>
         </w:pict>
       </w:r>
     </w:p>

</xml_diff>

<commit_message>
Update to screenshot and report
</commit_message>
<xml_diff>
--- a/Images/Report of interferometer.docx
+++ b/Images/Report of interferometer.docx
@@ -2,15 +2,414 @@
 <file path=word/document.xml><?xml version="1.0" encoding="utf-8"?>
 <w:document xmlns:wpc="http://schemas.microsoft.com/office/word/2010/wordprocessingCanvas" xmlns:cx="http://schemas.microsoft.com/office/drawing/2014/chartex" xmlns:cx1="http://schemas.microsoft.com/office/drawing/2015/9/8/chartex" xmlns:cx2="http://schemas.microsoft.com/office/drawing/2015/10/21/chartex" xmlns:cx3="http://schemas.microsoft.com/office/drawing/2016/5/9/chartex" xmlns:cx4="http://schemas.microsoft.com/office/drawing/2016/5/10/chartex" xmlns:cx5="http://schemas.microsoft.com/office/drawing/2016/5/11/chartex" xmlns:cx6="http://schemas.microsoft.com/office/drawing/2016/5/12/chartex" xmlns:cx7="http://schemas.microsoft.com/office/drawing/2016/5/13/chartex" xmlns:cx8="http://schemas.microsoft.com/office/drawing/2016/5/14/chartex" xmlns:mc="http://schemas.openxmlformats.org/markup-compatibility/2006" xmlns:aink="http://schemas.microsoft.com/office/drawing/2016/ink" xmlns:am3d="http://schemas.microsoft.com/office/drawing/2017/model3d" xmlns:o="urn:schemas-microsoft-com:office:office" xmlns:oel="http://schemas.microsoft.com/office/2019/extlst" xmlns:r="http://schemas.openxmlformats.org/officeDocument/2006/relationships" xmlns:m="http://schemas.openxmlformats.org/officeDocument/2006/math" xmlns:v="urn:schemas-microsoft-com:vml" xmlns:wp14="http://schemas.microsoft.com/office/word/2010/wordprocessingDrawing" xmlns:wp="http://schemas.openxmlformats.org/drawingml/2006/wordprocessingDrawing" xmlns:w10="urn:schemas-microsoft-com:office:word" xmlns:w="http://schemas.openxmlformats.org/wordprocessingml/2006/main" xmlns:w14="http://schemas.microsoft.com/office/word/2010/wordml" xmlns:w15="http://schemas.microsoft.com/office/word/2012/wordml" xmlns:w16cex="http://schemas.microsoft.com/office/word/2018/wordml/cex" xmlns:w16cid="http://schemas.microsoft.com/office/word/2016/wordml/cid" xmlns:w16="http://schemas.microsoft.com/office/word/2018/wordml" xmlns:w16du="http://schemas.microsoft.com/office/word/2023/wordml/word16du" xmlns:w16sdtdh="http://schemas.microsoft.com/office/word/2020/wordml/sdtdatahash" xmlns:w16se="http://schemas.microsoft.com/office/word/2015/wordml/symex" xmlns:wpg="http://schemas.microsoft.com/office/word/2010/wordprocessingGroup" xmlns:wpi="http://schemas.microsoft.com/office/word/2010/wordprocessingInk" xmlns:wne="http://schemas.microsoft.com/office/word/2006/wordml" xmlns:wps="http://schemas.microsoft.com/office/word/2010/wordprocessingShape" mc:Ignorable="w14 w15 w16se w16cid w16 w16cex w16sdtdh w16du wp14">
   <w:body>
-    <w:p>
-      <w:r>
+    <w:sdt>
+      <w:sdtPr>
+        <w:id w:val="14194019"/>
+        <w:docPartObj>
+          <w:docPartGallery w:val="Cover Pages"/>
+          <w:docPartUnique/>
+        </w:docPartObj>
+      </w:sdtPr>
+      <w:sdtEndPr>
         <w:rPr>
           <w:b/>
           <w:bCs/>
         </w:rPr>
-        <w:t>Constructing an Interferometer with a Variable Beam Path Using a Translation Stage</w:t>
-      </w:r>
-    </w:p>
+      </w:sdtEndPr>
+      <w:sdtContent>
+        <w:p>
+          <w:r>
+            <w:rPr>
+              <w:noProof/>
+            </w:rPr>
+            <w:pict w14:anchorId="2F375237">
+              <v:group id="Group 157" o:spid="_x0000_s1034" style="position:absolute;margin-left:0;margin-top:0;width:8in;height:95.7pt;z-index:251662336;mso-width-percent:941;mso-height-percent:121;mso-top-percent:23;mso-position-horizontal:center;mso-position-horizontal-relative:page;mso-position-vertical-relative:page;mso-width-percent:941;mso-height-percent:121;mso-top-percent:23" coordorigin="" coordsize="73152,12161" o:gfxdata="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">
+                <v:shape id="Rectangle 51" o:spid="_x0000_s1035" style="position:absolute;width:73152;height:11303;visibility:visible;mso-wrap-style:square;v-text-anchor:middle" coordsize="7312660,1129665" o:gfxdata="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" path="m,l7312660,r,1129665l3619500,733425,,1091565,,xe" fillcolor="#156082 [3204]" stroked="f" strokeweight="1pt">
+                  <v:stroke joinstyle="miter"/>
+                  <v:path arrowok="t" o:connecttype="custom" o:connectlocs="0,0;7315200,0;7315200,1130373;3620757,733885;0,1092249;0,0" o:connectangles="0,0,0,0,0,0"/>
+                </v:shape>
+                <v:rect id="Rectangle 151" o:spid="_x0000_s1036" style="position:absolute;width:73152;height:12161;visibility:visible;mso-wrap-style:square;v-text-anchor:middle" o:gfxdata="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" stroked="f" strokeweight="1pt">
+                  <v:fill r:id="rId6" o:title="" recolor="t" rotate="t" type="frame"/>
+                </v:rect>
+                <w10:wrap anchorx="page" anchory="page"/>
+              </v:group>
+            </w:pict>
+          </w:r>
+          <w:r>
+            <w:rPr>
+              <w:noProof/>
+            </w:rPr>
+            <w:pict w14:anchorId="1F72EFD1">
+              <v:shapetype id="_x0000_t202" coordsize="21600,21600" o:spt="202" path="m,l,21600r21600,l21600,xe">
+                <v:stroke joinstyle="miter"/>
+                <v:path gradientshapeok="t" o:connecttype="rect"/>
+              </v:shapetype>
+              <v:shape id="Text Box 159" o:spid="_x0000_s1033" type="#_x0000_t202" style="position:absolute;margin-left:0;margin-top:0;width:8in;height:1in;z-index:251660288;visibility:visible;mso-wrap-style:square;mso-width-percent:941;mso-height-percent:92;mso-top-percent:818;mso-wrap-distance-left:9pt;mso-wrap-distance-top:0;mso-wrap-distance-right:9pt;mso-wrap-distance-bottom:0;mso-position-horizontal:center;mso-position-horizontal-relative:page;mso-position-vertical-relative:page;mso-width-percent:941;mso-height-percent:92;mso-top-percent:818;mso-width-relative:page;mso-height-relative:page;v-text-anchor:bottom" o:gfxdata="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" filled="f" stroked="f" strokeweight=".5pt">
+                <v:textbox inset="126pt,0,54pt,0">
+                  <w:txbxContent>
+                    <w:sdt>
+                      <w:sdtPr>
+                        <w:rPr>
+                          <w:color w:val="595959" w:themeColor="text1" w:themeTint="A6"/>
+                          <w:sz w:val="28"/>
+                          <w:szCs w:val="28"/>
+                        </w:rPr>
+                        <w:alias w:val="Author"/>
+                        <w:tag w:val=""/>
+                        <w:id w:val="789243997"/>
+                        <w:dataBinding w:prefixMappings="xmlns:ns0='http://purl.org/dc/elements/1.1/' xmlns:ns1='http://schemas.openxmlformats.org/package/2006/metadata/core-properties' " w:xpath="/ns1:coreProperties[1]/ns0:creator[1]" w:storeItemID="{6C3C8BC8-F283-45AE-878A-BAB7291924A1}"/>
+                        <w:text/>
+                      </w:sdtPr>
+                      <w:sdtContent>
+                        <w:p>
+                          <w:pPr>
+                            <w:pStyle w:val="NoSpacing"/>
+                            <w:jc w:val="right"/>
+                            <w:rPr>
+                              <w:color w:val="595959" w:themeColor="text1" w:themeTint="A6"/>
+                              <w:sz w:val="28"/>
+                              <w:szCs w:val="28"/>
+                            </w:rPr>
+                          </w:pPr>
+                          <w:r>
+                            <w:rPr>
+                              <w:color w:val="595959" w:themeColor="text1" w:themeTint="A6"/>
+                              <w:sz w:val="28"/>
+                              <w:szCs w:val="28"/>
+                            </w:rPr>
+                            <w:t>VALENZUELA, Keisha</w:t>
+                          </w:r>
+                        </w:p>
+                      </w:sdtContent>
+                    </w:sdt>
+                    <w:p>
+                      <w:pPr>
+                        <w:pStyle w:val="NoSpacing"/>
+                        <w:jc w:val="right"/>
+                        <w:rPr>
+                          <w:color w:val="595959" w:themeColor="text1" w:themeTint="A6"/>
+                          <w:sz w:val="18"/>
+                          <w:szCs w:val="18"/>
+                        </w:rPr>
+                      </w:pPr>
+                      <w:sdt>
+                        <w:sdtPr>
+                          <w:rPr>
+                            <w:color w:val="595959" w:themeColor="text1" w:themeTint="A6"/>
+                            <w:sz w:val="18"/>
+                            <w:szCs w:val="18"/>
+                          </w:rPr>
+                          <w:alias w:val="Email"/>
+                          <w:tag w:val="Email"/>
+                          <w:id w:val="942260680"/>
+                          <w:dataBinding w:prefixMappings="xmlns:ns0='http://schemas.microsoft.com/office/2006/coverPageProps' " w:xpath="/ns0:CoverPageProperties[1]/ns0:CompanyEmail[1]" w:storeItemID="{55AF091B-3C7A-41E3-B477-F2FDAA23CFDA}"/>
+                          <w:text/>
+                        </w:sdtPr>
+                        <w:sdtContent>
+                          <w:r>
+                            <w:rPr>
+                              <w:color w:val="595959" w:themeColor="text1" w:themeTint="A6"/>
+                              <w:sz w:val="18"/>
+                              <w:szCs w:val="18"/>
+                            </w:rPr>
+                            <w:t>Valenzuela.keisha07@gmail.com</w:t>
+                          </w:r>
+                        </w:sdtContent>
+                      </w:sdt>
+                    </w:p>
+                  </w:txbxContent>
+                </v:textbox>
+                <w10:wrap type="square" anchorx="page" anchory="page"/>
+              </v:shape>
+            </w:pict>
+          </w:r>
+          <w:r>
+            <w:rPr>
+              <w:noProof/>
+            </w:rPr>
+            <w:pict w14:anchorId="25C7F4C3">
+              <v:shape id="Text Box 161" o:spid="_x0000_s1032" type="#_x0000_t202" style="position:absolute;margin-left:0;margin-top:0;width:8in;height:79.5pt;z-index:251661312;visibility:visible;mso-wrap-style:square;mso-width-percent:941;mso-height-percent:100;mso-top-percent:700;mso-wrap-distance-left:9pt;mso-wrap-distance-top:0;mso-wrap-distance-right:9pt;mso-wrap-distance-bottom:0;mso-position-horizontal:center;mso-position-horizontal-relative:page;mso-position-vertical-relative:page;mso-width-percent:941;mso-height-percent:100;mso-top-percent:700;mso-width-relative:page;mso-height-relative:page;v-text-anchor:top" o:gfxdata="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" filled="f" stroked="f" strokeweight=".5pt">
+                <v:textbox style="mso-fit-shape-to-text:t" inset="126pt,0,54pt,0">
+                  <w:txbxContent>
+                    <w:p>
+                      <w:pPr>
+                        <w:pStyle w:val="NoSpacing"/>
+                        <w:jc w:val="right"/>
+                        <w:rPr>
+                          <w:color w:val="156082" w:themeColor="accent1"/>
+                          <w:sz w:val="28"/>
+                          <w:szCs w:val="28"/>
+                        </w:rPr>
+                      </w:pPr>
+                      <w:r>
+                        <w:rPr>
+                          <w:color w:val="156082" w:themeColor="accent1"/>
+                          <w:sz w:val="28"/>
+                          <w:szCs w:val="28"/>
+                        </w:rPr>
+                        <w:t>Abstract</w:t>
+                      </w:r>
+                    </w:p>
+                    <w:sdt>
+                      <w:sdtPr>
+                        <w:rPr>
+                          <w:color w:val="595959" w:themeColor="text1" w:themeTint="A6"/>
+                          <w:sz w:val="20"/>
+                          <w:szCs w:val="20"/>
+                        </w:rPr>
+                        <w:alias w:val="Abstract"/>
+                        <w:tag w:val=""/>
+                        <w:id w:val="1375273687"/>
+                        <w:showingPlcHdr/>
+                        <w:dataBinding w:prefixMappings="xmlns:ns0='http://schemas.microsoft.com/office/2006/coverPageProps' " w:xpath="/ns0:CoverPageProperties[1]/ns0:Abstract[1]" w:storeItemID="{55AF091B-3C7A-41E3-B477-F2FDAA23CFDA}"/>
+                        <w:text w:multiLine="1"/>
+                      </w:sdtPr>
+                      <w:sdtContent>
+                        <w:p>
+                          <w:pPr>
+                            <w:pStyle w:val="NoSpacing"/>
+                            <w:jc w:val="right"/>
+                            <w:rPr>
+                              <w:color w:val="595959" w:themeColor="text1" w:themeTint="A6"/>
+                              <w:sz w:val="20"/>
+                              <w:szCs w:val="20"/>
+                            </w:rPr>
+                          </w:pPr>
+                          <w:r>
+                            <w:rPr>
+                              <w:color w:val="595959" w:themeColor="text1" w:themeTint="A6"/>
+                              <w:sz w:val="20"/>
+                              <w:szCs w:val="20"/>
+                            </w:rPr>
+                            <w:t xml:space="preserve">[Draw your reader in with an engaging abstract. It is typically a short summary of the document. </w:t>
+                          </w:r>
+                          <w:r>
+                            <w:rPr>
+                              <w:color w:val="595959" w:themeColor="text1" w:themeTint="A6"/>
+                              <w:sz w:val="20"/>
+                              <w:szCs w:val="20"/>
+                            </w:rPr>
+                            <w:br/>
+                            <w:t>When you’re ready to add your content, just click here and start typing.]</w:t>
+                          </w:r>
+                        </w:p>
+                      </w:sdtContent>
+                    </w:sdt>
+                  </w:txbxContent>
+                </v:textbox>
+                <w10:wrap type="square" anchorx="page" anchory="page"/>
+              </v:shape>
+            </w:pict>
+          </w:r>
+        </w:p>
+        <w:p>
+          <w:pPr>
+            <w:rPr>
+              <w:b/>
+              <w:bCs/>
+            </w:rPr>
+          </w:pPr>
+          <w:r>
+            <w:rPr>
+              <w:noProof/>
+            </w:rPr>
+            <w:pict w14:anchorId="06F30AE3">
+              <v:shape id="Text Box 163" o:spid="_x0000_s1031" type="#_x0000_t202" style="position:absolute;margin-left:-146.5pt;margin-top:262.9pt;width:781.95pt;height:306.15pt;z-index:251659264;visibility:visible;mso-wrap-distance-left:9pt;mso-wrap-distance-top:0;mso-wrap-distance-right:9pt;mso-wrap-distance-bottom:0;mso-position-horizontal-relative:page;mso-position-vertical-relative:page;mso-width-relative:page;mso-height-relative:page;v-text-anchor:bottom" o:gfxdata="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" filled="f" stroked="f" strokeweight=".5pt">
+                <v:textbox style="mso-next-textbox:#Text Box 163" inset="126pt,0,54pt,0">
+                  <w:txbxContent>
+                    <w:p>
+                      <w:pPr>
+                        <w:jc w:val="right"/>
+                        <w:rPr>
+                          <w:color w:val="156082" w:themeColor="accent1"/>
+                          <w:sz w:val="52"/>
+                          <w:szCs w:val="52"/>
+                        </w:rPr>
+                      </w:pPr>
+                      <w:sdt>
+                        <w:sdtPr>
+                          <w:rPr>
+                            <w:caps/>
+                            <w:color w:val="156082" w:themeColor="accent1"/>
+                            <w:kern w:val="0"/>
+                            <w:sz w:val="52"/>
+                            <w:szCs w:val="52"/>
+                            <w14:ligatures w14:val="none"/>
+                          </w:rPr>
+                          <w:alias w:val="Title"/>
+                          <w:tag w:val=""/>
+                          <w:id w:val="630141079"/>
+                          <w:dataBinding w:prefixMappings="xmlns:ns0='http://purl.org/dc/elements/1.1/' xmlns:ns1='http://schemas.openxmlformats.org/package/2006/metadata/core-properties' " w:xpath="/ns1:coreProperties[1]/ns0:title[1]" w:storeItemID="{6C3C8BC8-F283-45AE-878A-BAB7291924A1}"/>
+                          <w:text w:multiLine="1"/>
+                        </w:sdtPr>
+                        <w:sdtContent>
+                          <w:r>
+                            <w:rPr>
+                              <w:caps/>
+                              <w:color w:val="156082" w:themeColor="accent1"/>
+                              <w:kern w:val="0"/>
+                              <w:sz w:val="52"/>
+                              <w:szCs w:val="52"/>
+                              <w14:ligatures w14:val="none"/>
+                            </w:rPr>
+                            <w:t>CONSTRUCTING</w:t>
+                          </w:r>
+                          <w:r>
+                            <w:rPr>
+                              <w:caps/>
+                              <w:color w:val="156082" w:themeColor="accent1"/>
+                              <w:kern w:val="0"/>
+                              <w:sz w:val="52"/>
+                              <w:szCs w:val="52"/>
+                              <w14:ligatures w14:val="none"/>
+                            </w:rPr>
+                            <w:t xml:space="preserve"> a </w:t>
+                          </w:r>
+                          <w:r>
+                            <w:rPr>
+                              <w:caps/>
+                              <w:color w:val="156082" w:themeColor="accent1"/>
+                              <w:kern w:val="0"/>
+                              <w:sz w:val="52"/>
+                              <w:szCs w:val="52"/>
+                              <w14:ligatures w14:val="none"/>
+                            </w:rPr>
+                            <w:t xml:space="preserve">Mach-zender </w:t>
+                          </w:r>
+                          <w:r>
+                            <w:rPr>
+                              <w:caps/>
+                              <w:color w:val="156082" w:themeColor="accent1"/>
+                              <w:kern w:val="0"/>
+                              <w:sz w:val="52"/>
+                              <w:szCs w:val="52"/>
+                              <w14:ligatures w14:val="none"/>
+                            </w:rPr>
+                            <w:t>INTERFEROMETER WITH</w:t>
+                          </w:r>
+                          <w:r>
+                            <w:rPr>
+                              <w:caps/>
+                              <w:color w:val="156082" w:themeColor="accent1"/>
+                              <w:kern w:val="0"/>
+                              <w:sz w:val="52"/>
+                              <w:szCs w:val="52"/>
+                              <w14:ligatures w14:val="none"/>
+                            </w:rPr>
+                            <w:t xml:space="preserve"> a Variable Beam Path Using a Translation Stage</w:t>
+                          </w:r>
+                        </w:sdtContent>
+                      </w:sdt>
+                    </w:p>
+                    <w:sdt>
+                      <w:sdtPr>
+                        <w:rPr>
+                          <w:color w:val="404040" w:themeColor="text1" w:themeTint="BF"/>
+                          <w:sz w:val="36"/>
+                          <w:szCs w:val="36"/>
+                        </w:rPr>
+                        <w:alias w:val="Subtitle"/>
+                        <w:tag w:val=""/>
+                        <w:id w:val="1759551507"/>
+                        <w:dataBinding w:prefixMappings="xmlns:ns0='http://purl.org/dc/elements/1.1/' xmlns:ns1='http://schemas.openxmlformats.org/package/2006/metadata/core-properties' " w:xpath="/ns1:coreProperties[1]/ns0:subject[1]" w:storeItemID="{6C3C8BC8-F283-45AE-878A-BAB7291924A1}"/>
+                        <w:text/>
+                      </w:sdtPr>
+                      <w:sdtContent>
+                        <w:p>
+                          <w:pPr>
+                            <w:jc w:val="right"/>
+                            <w:rPr>
+                              <w:smallCaps/>
+                              <w:color w:val="404040" w:themeColor="text1" w:themeTint="BF"/>
+                              <w:sz w:val="36"/>
+                              <w:szCs w:val="36"/>
+                            </w:rPr>
+                          </w:pPr>
+                          <w:r>
+                            <w:rPr>
+                              <w:color w:val="404040" w:themeColor="text1" w:themeTint="BF"/>
+                              <w:sz w:val="36"/>
+                              <w:szCs w:val="36"/>
+                            </w:rPr>
+                            <w:t xml:space="preserve">Keisha </w:t>
+                          </w:r>
+                          <w:proofErr w:type="spellStart"/>
+                          <w:r>
+                            <w:rPr>
+                              <w:color w:val="404040" w:themeColor="text1" w:themeTint="BF"/>
+                              <w:sz w:val="36"/>
+                              <w:szCs w:val="36"/>
+                            </w:rPr>
+                            <w:t>V</w:t>
+                          </w:r>
+                          <w:r>
+                            <w:rPr>
+                              <w:color w:val="404040" w:themeColor="text1" w:themeTint="BF"/>
+                              <w:sz w:val="36"/>
+                              <w:szCs w:val="36"/>
+                            </w:rPr>
+                            <w:t>alenzu</w:t>
+                          </w:r>
+                          <w:r>
+                            <w:rPr>
+                              <w:color w:val="404040" w:themeColor="text1" w:themeTint="BF"/>
+                              <w:sz w:val="36"/>
+                              <w:szCs w:val="36"/>
+                            </w:rPr>
+                            <w:t>e</w:t>
+                          </w:r>
+                          <w:r>
+                            <w:rPr>
+                              <w:color w:val="404040" w:themeColor="text1" w:themeTint="BF"/>
+                              <w:sz w:val="36"/>
+                              <w:szCs w:val="36"/>
+                            </w:rPr>
+                            <w:t>la,</w:t>
+                          </w:r>
+                          <w:proofErr w:type="spellEnd"/>
+                          <w:r>
+                            <w:rPr>
+                              <w:color w:val="404040" w:themeColor="text1" w:themeTint="BF"/>
+                              <w:sz w:val="36"/>
+                              <w:szCs w:val="36"/>
+                            </w:rPr>
+                            <w:t xml:space="preserve"> </w:t>
+                          </w:r>
+                          <w:r>
+                            <w:rPr>
+                              <w:color w:val="404040" w:themeColor="text1" w:themeTint="BF"/>
+                              <w:sz w:val="36"/>
+                              <w:szCs w:val="36"/>
+                            </w:rPr>
+                            <w:t>J</w:t>
+                          </w:r>
+                          <w:r>
+                            <w:rPr>
+                              <w:color w:val="404040" w:themeColor="text1" w:themeTint="BF"/>
+                              <w:sz w:val="36"/>
+                              <w:szCs w:val="36"/>
+                            </w:rPr>
+                            <w:t>avier</w:t>
+                          </w:r>
+                        </w:p>
+                      </w:sdtContent>
+                    </w:sdt>
+                  </w:txbxContent>
+                </v:textbox>
+                <w10:wrap type="square" anchorx="page" anchory="page"/>
+              </v:shape>
+            </w:pict>
+          </w:r>
+          <w:r>
+            <w:rPr>
+              <w:b/>
+              <w:bCs/>
+            </w:rPr>
+            <w:br w:type="page"/>
+          </w:r>
+        </w:p>
+      </w:sdtContent>
+    </w:sdt>
     <w:p>
       <w:pPr>
         <w:rPr>
@@ -23,6 +422,7 @@
           <w:b/>
           <w:bCs/>
         </w:rPr>
+        <w:lastRenderedPageBreak/>
         <w:t>Introduction</w:t>
       </w:r>
     </w:p>
@@ -138,43 +538,7 @@
         <w:t xml:space="preserve"> </w:t>
       </w:r>
       <w:r>
-        <w:t xml:space="preserve">Interferometers work with electromagnetic waves to measure the inference pattern, when the waves are at peak construction or deconstruction. </w:t>
-      </w:r>
-      <w:r>
-        <w:t>The</w:t>
-      </w:r>
-      <w:r>
-        <w:t xml:space="preserve"> design relies on </w:t>
-      </w:r>
-      <w:r>
-        <w:t>the symmetry of all elements</w:t>
-      </w:r>
-      <w:r>
-        <w:t xml:space="preserve">, </w:t>
-      </w:r>
-      <w:r>
-        <w:t>the</w:t>
-      </w:r>
-      <w:r>
-        <w:t xml:space="preserve"> superposition </w:t>
-      </w:r>
-      <w:r>
-        <w:t xml:space="preserve">principal and nature of light waves </w:t>
-      </w:r>
-      <w:r>
-        <w:t xml:space="preserve">to produce interference fringes </w:t>
-      </w:r>
-      <w:r>
-        <w:t xml:space="preserve">visualised as </w:t>
-      </w:r>
-      <w:r>
-        <w:t xml:space="preserve">dark </w:t>
-      </w:r>
-      <w:r>
-        <w:t>spaces in</w:t>
-      </w:r>
-      <w:r>
-        <w:t xml:space="preserve"> projected light.</w:t>
+        <w:t>Interferometers work with electromagnetic waves to measure the inference pattern, when the waves are at peak construction or deconstruction.</w:t>
       </w:r>
       <w:r>
         <w:t xml:space="preserve"> </w:t>
@@ -182,10 +546,128 @@
     </w:p>
     <w:p>
       <w:r>
+        <w:t>The design relies on the superposition principal and nature of light waves to produce interference fringes visualised as dark spaces in projected light.</w:t>
+      </w:r>
+      <w:r>
+        <w:t xml:space="preserve"> </w:t>
+      </w:r>
+      <w:r>
+        <w:t>The experiment relies on the symmetry of all elements</w:t>
+      </w:r>
+      <w:r>
+        <w:t>; if the two beams intensity are unequal, t</w:t>
+      </w:r>
+      <w:r>
+        <w:t xml:space="preserve">he conclusion you draw from changing variables </w:t>
+      </w:r>
+      <w:r>
+        <w:t xml:space="preserve">would be unreliable </w:t>
+      </w:r>
+      <w:r>
+        <w:t xml:space="preserve">due to the absence of a </w:t>
+      </w:r>
+      <w:r>
+        <w:t>base measurement</w:t>
+      </w:r>
+      <w:r>
+        <w:t xml:space="preserve">. In this experiment the ‘base </w:t>
+      </w:r>
+      <w:r>
+        <w:t>measurement</w:t>
+      </w:r>
+      <w:r>
+        <w:t xml:space="preserve">’ would be when the beams align </w:t>
+      </w:r>
+      <w:r>
+        <w:t>at all peaks, showing equal fringes</w:t>
+      </w:r>
+      <w:r>
+        <w:t xml:space="preserve">. This cannot happen if the beams are </w:t>
+      </w:r>
+      <w:r>
+        <w:t>different</w:t>
+      </w:r>
+      <w:r>
+        <w:t xml:space="preserve"> </w:t>
+      </w:r>
+      <w:r>
+        <w:t>intensities</w:t>
+      </w:r>
+      <w:r>
+        <w:t xml:space="preserve"> as the </w:t>
+      </w:r>
+      <w:r>
+        <w:t xml:space="preserve">beams do not equally contribute to the peaks. </w:t>
+      </w:r>
+    </w:p>
+    <w:p>
+      <w:r>
         <w:t xml:space="preserve">In this experiment we </w:t>
       </w:r>
       <w:r>
         <w:t>explored the impact of beam length</w:t>
+      </w:r>
+      <w:r>
+        <w:t xml:space="preserve"> and </w:t>
+      </w:r>
+      <w:r>
+        <w:t xml:space="preserve">horizontal shift </w:t>
+      </w:r>
+      <w:r>
+        <w:t xml:space="preserve">on the </w:t>
+      </w:r>
+      <w:r>
+        <w:t>interference pattern.</w:t>
+      </w:r>
+      <w:r>
+        <w:t xml:space="preserve"> </w:t>
+      </w:r>
+    </w:p>
+    <w:p>
+      <w:r>
+        <w:t xml:space="preserve">After constructing the </w:t>
+      </w:r>
+      <w:r>
+        <w:t>interferometer</w:t>
+      </w:r>
+      <w:r>
+        <w:t>, the po</w:t>
+      </w:r>
+      <w:r>
+        <w:t xml:space="preserve">wer measured of the final </w:t>
+      </w:r>
+      <w:r>
+        <w:t>interference</w:t>
+      </w:r>
+      <w:r>
+        <w:t xml:space="preserve"> beam had major </w:t>
+      </w:r>
+      <w:r>
+        <w:t>fluctuations</w:t>
+      </w:r>
+      <w:r>
+        <w:t xml:space="preserve"> between </w:t>
+      </w:r>
+      <w:r>
+        <w:t>0.3 and 0.7 micro watts</w:t>
+      </w:r>
+      <w:r>
+        <w:t xml:space="preserve">. To determine the </w:t>
+      </w:r>
+      <w:r>
+        <w:t>major contributing factors to the fluctuation a Fast F</w:t>
+      </w:r>
+      <w:r>
+        <w:t>ourie</w:t>
+      </w:r>
+      <w:r>
+        <w:t xml:space="preserve">r Transform (FFT) was applied to the recorded </w:t>
+      </w:r>
+      <w:r>
+        <w:t>data</w:t>
+      </w:r>
+      <w:r>
+        <w:t xml:space="preserve">. </w:t>
       </w:r>
     </w:p>
     <w:p>
@@ -314,8 +796,8 @@
         </w:rPr>
         <w:lastRenderedPageBreak/>
         <w:drawing>
-          <wp:inline distT="0" distB="0" distL="0" distR="0" wp14:anchorId="20C6217E" wp14:editId="6338FFEC">
-            <wp:extent cx="5731510" cy="3653790"/>
+          <wp:inline distT="0" distB="0" distL="0" distR="0" wp14:anchorId="20C6217E" wp14:editId="0071420D">
+            <wp:extent cx="5731510" cy="3295618"/>
             <wp:effectExtent l="0" t="0" r="0" b="0"/>
             <wp:docPr id="1921188375" name="Picture 1"/>
             <wp:cNvGraphicFramePr>
@@ -325,11 +807,17 @@
               <a:graphicData uri="http://schemas.openxmlformats.org/drawingml/2006/picture">
                 <pic:pic xmlns:pic="http://schemas.openxmlformats.org/drawingml/2006/picture">
                   <pic:nvPicPr>
-                    <pic:cNvPr id="1921188375" name=""/>
+                    <pic:cNvPr id="1921188375" name="Picture 1"/>
                     <pic:cNvPicPr/>
                   </pic:nvPicPr>
                   <pic:blipFill>
-                    <a:blip r:embed="rId5"/>
+                    <a:blip r:embed="rId7">
+                      <a:extLst>
+                        <a:ext uri="{28A0092B-C50C-407E-A947-70E740481C1C}">
+                          <a14:useLocalDpi xmlns:a14="http://schemas.microsoft.com/office/drawing/2010/main" val="0"/>
+                        </a:ext>
+                      </a:extLst>
+                    </a:blip>
                     <a:stretch>
                       <a:fillRect/>
                     </a:stretch>
@@ -337,7 +825,7 @@
                   <pic:spPr>
                     <a:xfrm>
                       <a:off x="0" y="0"/>
-                      <a:ext cx="5731510" cy="3653790"/>
+                      <a:ext cx="5731510" cy="3295618"/>
                     </a:xfrm>
                     <a:prstGeom prst="rect">
                       <a:avLst/>
@@ -391,10 +879,97 @@
     </w:p>
     <w:p>
       <w:r>
-        <w:t xml:space="preserve">To assert that the beam-splitter </w:t>
-      </w:r>
-      <w:r>
-        <w:t xml:space="preserve">is 50-50 the power meter was placed at both beam paths </w:t>
+        <w:t xml:space="preserve">The </w:t>
+      </w:r>
+      <w:r>
+        <w:t>approximate</w:t>
+      </w:r>
+      <w:r>
+        <w:t xml:space="preserve"> location of the first mirror of arm one was </w:t>
+      </w:r>
+      <w:r>
+        <w:t>identified.</w:t>
+      </w:r>
+      <w:r>
+        <w:t xml:space="preserve"> This </w:t>
+      </w:r>
+      <w:r>
+        <w:t>was marked and the translation stage was screwed into the table</w:t>
+      </w:r>
+      <w:r>
+        <w:t xml:space="preserve">. The first mirror was screwed into the </w:t>
+      </w:r>
+      <w:r>
+        <w:t xml:space="preserve">right of the translation </w:t>
+      </w:r>
+      <w:r>
+        <w:t>stage,</w:t>
+      </w:r>
+      <w:r>
+        <w:t xml:space="preserve"> and it was rotated </w:t>
+      </w:r>
+      <w:r>
+        <w:t xml:space="preserve">slightly left. To track the beams movement a white card was held up and moved alongside the mirror. After reaching an </w:t>
+      </w:r>
+      <w:r>
+        <w:t>approximate</w:t>
+      </w:r>
+      <w:r>
+        <w:t xml:space="preserve"> right angle</w:t>
+      </w:r>
+      <w:r>
+        <w:t xml:space="preserve"> the second mirror was </w:t>
+      </w:r>
+      <w:r>
+        <w:t xml:space="preserve">placed in the beams path. This was a challenge due to the </w:t>
+      </w:r>
+      <w:r>
+        <w:t xml:space="preserve">translation stage not being wide enough to accommodate both the </w:t>
+      </w:r>
+      <w:r>
+        <w:t>mirrors’</w:t>
+      </w:r>
+      <w:r>
+        <w:t xml:space="preserve"> bases. </w:t>
+      </w:r>
+      <w:r>
+        <w:t xml:space="preserve">This was fixed by </w:t>
+      </w:r>
+      <w:r>
+        <w:t xml:space="preserve">increasing the angle that the first mirror faced at </w:t>
+      </w:r>
+      <w:r>
+        <w:t>to</w:t>
+      </w:r>
+      <w:r>
+        <w:t xml:space="preserve"> take up less horizontal space</w:t>
+      </w:r>
+      <w:r>
+        <w:t xml:space="preserve">. </w:t>
+      </w:r>
+      <w:r>
+        <w:t>To ensure simplicity in construction, a</w:t>
+      </w:r>
+      <w:r>
+        <w:t>n initial position was chosen for the second beamsplitter</w:t>
+      </w:r>
+      <w:r>
+        <w:t xml:space="preserve">. The third mirror of arm </w:t>
+      </w:r>
+      <w:r>
+        <w:t>two</w:t>
+      </w:r>
+      <w:r>
+        <w:t xml:space="preserve"> </w:t>
+      </w:r>
+      <w:r>
+        <w:t xml:space="preserve">was positioned along the same </w:t>
+      </w:r>
+      <w:r>
+        <w:t>row as the second beamsplitter</w:t>
+      </w:r>
+      <w:r>
+        <w:t xml:space="preserve"> </w:t>
       </w:r>
     </w:p>
     <w:p>
@@ -403,10 +978,10 @@
           <w:b/>
           <w:bCs/>
         </w:rPr>
-        <w:t>Alignment of Laser and Beam Splitter</w:t>
-      </w:r>
-      <w:r>
-        <w:t>: Describe initial alignment steps for splitting the laser into two beams.</w:t>
+        <w:t>Incorporation of Translation Stage</w:t>
+      </w:r>
+      <w:r>
+        <w:t>: Explain how the adjustable translation stage was integrated into one path.</w:t>
       </w:r>
     </w:p>
     <w:p>
@@ -421,10 +996,10 @@
           <w:b/>
           <w:bCs/>
         </w:rPr>
-        <w:t>Mirror Positioning</w:t>
-      </w:r>
-      <w:r>
-        <w:t>: Detail the setup of mirrors to create two distinct beam paths.</w:t>
+        <w:t>Combining the Beams</w:t>
+      </w:r>
+      <w:r>
+        <w:t>: Discuss alignment to ensure the beams recombine at the detector.</w:t>
       </w:r>
     </w:p>
     <w:p>
@@ -439,46 +1014,75 @@
           <w:b/>
           <w:bCs/>
         </w:rPr>
-        <w:t>Incorporation of Translation Stage</w:t>
-      </w:r>
-      <w:r>
-        <w:t>: Explain how the adjustable translation stage was integrated into one path.</w:t>
-      </w:r>
-    </w:p>
-    <w:p>
-      <w:pPr>
-        <w:numPr>
-          <w:ilvl w:val="0"/>
-          <w:numId w:val="3"/>
-        </w:numPr>
-      </w:pPr>
-      <w:r>
+        <w:t>Detector Setup</w:t>
+      </w:r>
+      <w:r>
+        <w:t>: Describe setting up the power meter or other measurement tools.</w:t>
+      </w:r>
+    </w:p>
+    <w:p>
+      <w:pPr>
         <w:rPr>
           <w:b/>
           <w:bCs/>
         </w:rPr>
-        <w:t>Combining the Beams</w:t>
-      </w:r>
-      <w:r>
-        <w:t>: Discuss alignment to ensure the beams recombine at the detector.</w:t>
-      </w:r>
-    </w:p>
-    <w:p>
-      <w:pPr>
-        <w:numPr>
-          <w:ilvl w:val="0"/>
-          <w:numId w:val="3"/>
-        </w:numPr>
       </w:pPr>
       <w:r>
         <w:rPr>
           <w:b/>
           <w:bCs/>
         </w:rPr>
-        <w:t>Detector Setup</w:t>
-      </w:r>
-      <w:r>
-        <w:t>: Describe setting up the power meter or other measurement tools.</w:t>
+        <w:t>Challenges and Adjustments</w:t>
+      </w:r>
+    </w:p>
+    <w:p>
+      <w:r>
+        <w:t>To confirm that the beam-splitter is 50%-50%, the power meter was placed the indicated point on each arm (figure</w:t>
+      </w:r>
+      <w:r>
+        <w:rPr>
+          <w:i/>
+          <w:iCs/>
+        </w:rPr>
+        <w:t xml:space="preserve"> 1. Red power meters) </w:t>
+      </w:r>
+      <w:r>
+        <w:t>and it was determined that they had a percentage difference of 35% (</w:t>
+      </w:r>
+      <w:r>
+        <w:rPr>
+          <w:i/>
+          <w:iCs/>
+        </w:rPr>
+        <w:t xml:space="preserve">Appendix 1) </w:t>
+      </w:r>
+      <w:r>
+        <w:t>favouring arm two</w:t>
+      </w:r>
+      <w:r>
+        <w:rPr>
+          <w:i/>
+          <w:iCs/>
+        </w:rPr>
+        <w:t xml:space="preserve">. </w:t>
+      </w:r>
+      <w:r>
+        <w:rPr>
+          <w:iCs/>
+        </w:rPr>
+        <w:t>This difference has an adverse effect on the interference pattern of the two beams as mentioned in the introduction.  To combat this limitation two 0.1 ND filters was placed intercepting arm two, reducing the beams intensity to 0.331 microwatts, a 0.004 difference to arm ones 0.327 microwatts. Decreasing the percentage difference to 0.2% (</w:t>
+      </w:r>
+      <w:r>
+        <w:rPr>
+          <w:i/>
+        </w:rPr>
+        <w:t>appendix 1)</w:t>
+      </w:r>
+      <w:r>
+        <w:rPr>
+          <w:iCs/>
+        </w:rPr>
+        <w:t xml:space="preserve">. This was decided to be reasonable enough to conduct the experiment. </w:t>
       </w:r>
     </w:p>
     <w:p>
@@ -488,16 +1092,10 @@
           <w:bCs/>
         </w:rPr>
       </w:pPr>
-      <w:r>
-        <w:rPr>
-          <w:b/>
-          <w:bCs/>
-        </w:rPr>
-        <w:t>Challenges and Adjustments</w:t>
-      </w:r>
-    </w:p>
-    <w:p>
-      <w:r>
+    </w:p>
+    <w:p>
+      <w:r>
+        <w:lastRenderedPageBreak/>
         <w:t>Provide space to document:</w:t>
       </w:r>
     </w:p>
@@ -590,7 +1188,6 @@
         </w:numPr>
       </w:pPr>
       <w:r>
-        <w:lastRenderedPageBreak/>
         <w:t>Present measurements of power fluctuations between the two beams (graphs or tables).</w:t>
       </w:r>
     </w:p>
@@ -807,6 +1404,7 @@
           <w:b/>
           <w:bCs/>
         </w:rPr>
+        <w:lastRenderedPageBreak/>
         <w:t>Bryan, B., &amp; Hellemans, A. (2004).</w:t>
       </w:r>
       <w:r>
@@ -827,22 +1425,63 @@
       </w:r>
     </w:p>
     <w:p>
-      <w:proofErr w:type="spellStart"/>
-      <w:r>
+      <w:pPr>
         <w:rPr>
           <w:b/>
           <w:bCs/>
         </w:rPr>
-        <w:t>ChaosFlaws</w:t>
-      </w:r>
-      <w:proofErr w:type="spellEnd"/>
+      </w:pPr>
+      <w:proofErr w:type="spellStart"/>
       <w:r>
         <w:rPr>
           <w:b/>
           <w:bCs/>
         </w:rPr>
-        <w:t>. (2016). Outcome of Mach-Zehnder interferometer experiment. Retrieved from https://physics.stackexchange.com/questions/274379/outcome-of-mach-zehnder-interferometer-experiment</w:t>
-      </w:r>
+        <w:t>ChaosFlaws</w:t>
+      </w:r>
+      <w:proofErr w:type="spellEnd"/>
+      <w:r>
+        <w:rPr>
+          <w:b/>
+          <w:bCs/>
+        </w:rPr>
+        <w:t xml:space="preserve">. (2016). Outcome of Mach-Zehnder interferometer experiment. Retrieved from </w:t>
+      </w:r>
+      <w:hyperlink r:id="rId8" w:history="1">
+        <w:r>
+          <w:rPr>
+            <w:rStyle w:val="Hyperlink"/>
+            <w:b/>
+            <w:bCs/>
+          </w:rPr>
+          <w:t>https://physics.stackexchange.com/questions/274379/outcome-of-mach-zehnder-interferometer-experiment</w:t>
+        </w:r>
+      </w:hyperlink>
+    </w:p>
+    <w:p>
+      <w:pPr>
+        <w:rPr>
+          <w:b/>
+          <w:bCs/>
+        </w:rPr>
+      </w:pPr>
+      <w:r>
+        <w:rPr>
+          <w:b/>
+          <w:bCs/>
+        </w:rPr>
+        <w:t xml:space="preserve">CUEMATH. (2023). Percent Difference. Retrieved from </w:t>
+      </w:r>
+      <w:hyperlink r:id="rId9" w:history="1">
+        <w:r>
+          <w:rPr>
+            <w:rStyle w:val="Hyperlink"/>
+            <w:b/>
+            <w:bCs/>
+          </w:rPr>
+          <w:t>https://www.cuemath.com/commercial-math/percent-difference/</w:t>
+        </w:r>
+      </w:hyperlink>
     </w:p>
     <w:p>
       <w:r>
@@ -877,11 +1516,238 @@
         <w:t>Include any raw data, detailed diagrams of the setup, or additional notes that support the main report.</w:t>
       </w:r>
     </w:p>
+    <w:p>
+      <w:r>
+        <w:t>Appendix 1</w:t>
+      </w:r>
+      <w:r>
+        <w:t xml:space="preserve">: </w:t>
+      </w:r>
+      <w:r>
+        <w:t>(CUEMATH, 2023)</w:t>
+      </w:r>
+    </w:p>
+    <w:p>
+      <w:pPr>
+        <w:rPr>
+          <w:rFonts w:eastAsiaTheme="minorEastAsia"/>
+        </w:rPr>
+      </w:pPr>
+      <m:oMathPara>
+        <m:oMath>
+          <m:r>
+            <w:rPr>
+              <w:rFonts w:ascii="Cambria Math" w:hAnsi="Cambria Math"/>
+            </w:rPr>
+            <m:t>% diffrence=</m:t>
+          </m:r>
+          <m:r>
+            <w:rPr>
+              <w:rFonts w:ascii="Cambria Math" w:hAnsi="Cambria Math"/>
+            </w:rPr>
+            <m:t>Avrage</m:t>
+          </m:r>
+          <m:r>
+            <w:rPr>
+              <w:rFonts w:ascii="Cambria Math" w:hAnsi="Cambria Math"/>
+            </w:rPr>
+            <m:t>×100</m:t>
+          </m:r>
+          <m:r>
+            <w:rPr>
+              <w:rFonts w:ascii="Cambria Math" w:hAnsi="Cambria Math"/>
+            </w:rPr>
+            <m:t xml:space="preserve"> </m:t>
+          </m:r>
+        </m:oMath>
+      </m:oMathPara>
+    </w:p>
+    <w:p>
+      <w:pPr>
+        <w:rPr>
+          <w:rFonts w:eastAsiaTheme="minorEastAsia"/>
+        </w:rPr>
+      </w:pPr>
+      <m:oMathPara>
+        <m:oMath>
+          <m:r>
+            <w:rPr>
+              <w:rFonts w:ascii="Cambria Math" w:hAnsi="Cambria Math"/>
+            </w:rPr>
+            <m:t xml:space="preserve">% diff wihtout ND filters </m:t>
+          </m:r>
+          <m:r>
+            <w:rPr>
+              <w:rFonts w:ascii="Cambria Math" w:hAnsi="Cambria Math"/>
+            </w:rPr>
+            <m:t>=</m:t>
+          </m:r>
+          <m:f>
+            <m:fPr>
+              <m:ctrlPr>
+                <w:rPr>
+                  <w:rFonts w:ascii="Cambria Math" w:hAnsi="Cambria Math"/>
+                  <w:i/>
+                </w:rPr>
+              </m:ctrlPr>
+            </m:fPr>
+            <m:num>
+              <m:r>
+                <w:rPr>
+                  <w:rFonts w:ascii="Cambria Math" w:hAnsi="Cambria Math"/>
+                </w:rPr>
+                <m:t>(0.373</m:t>
+              </m:r>
+              <m:r>
+                <w:rPr>
+                  <w:rFonts w:ascii="Cambria Math" w:hAnsi="Cambria Math"/>
+                </w:rPr>
+                <m:t>+</m:t>
+              </m:r>
+              <m:r>
+                <w:rPr>
+                  <w:rFonts w:ascii="Cambria Math" w:hAnsi="Cambria Math"/>
+                </w:rPr>
+                <m:t>0.327)</m:t>
+              </m:r>
+            </m:num>
+            <m:den>
+              <m:r>
+                <w:rPr>
+                  <w:rFonts w:ascii="Cambria Math" w:hAnsi="Cambria Math"/>
+                </w:rPr>
+                <m:t>2</m:t>
+              </m:r>
+            </m:den>
+          </m:f>
+          <m:r>
+            <w:rPr>
+              <w:rFonts w:ascii="Cambria Math" w:hAnsi="Cambria Math"/>
+            </w:rPr>
+            <m:t>×100</m:t>
+          </m:r>
+          <m:r>
+            <w:rPr>
+              <w:rFonts w:ascii="Cambria Math" w:hAnsi="Cambria Math"/>
+            </w:rPr>
+            <m:t>=</m:t>
+          </m:r>
+          <m:f>
+            <m:fPr>
+              <m:ctrlPr>
+                <w:rPr>
+                  <w:rFonts w:ascii="Cambria Math" w:hAnsi="Cambria Math"/>
+                  <w:i/>
+                </w:rPr>
+              </m:ctrlPr>
+            </m:fPr>
+            <m:num>
+              <m:r>
+                <w:rPr>
+                  <w:rFonts w:ascii="Cambria Math" w:hAnsi="Cambria Math"/>
+                </w:rPr>
+                <m:t>0.7</m:t>
+              </m:r>
+            </m:num>
+            <m:den>
+              <m:r>
+                <w:rPr>
+                  <w:rFonts w:ascii="Cambria Math" w:hAnsi="Cambria Math"/>
+                </w:rPr>
+                <m:t>2</m:t>
+              </m:r>
+            </m:den>
+          </m:f>
+          <m:r>
+            <w:rPr>
+              <w:rFonts w:ascii="Cambria Math" w:hAnsi="Cambria Math"/>
+            </w:rPr>
+            <m:t>×100=35%</m:t>
+          </m:r>
+          <m:r>
+            <w:rPr>
+              <w:rFonts w:ascii="Cambria Math" w:hAnsi="Cambria Math"/>
+            </w:rPr>
+            <m:t xml:space="preserve"> </m:t>
+          </m:r>
+        </m:oMath>
+      </m:oMathPara>
+    </w:p>
+    <w:p>
+      <w:pPr>
+        <w:rPr>
+          <w:rFonts w:eastAsiaTheme="minorEastAsia"/>
+        </w:rPr>
+      </w:pPr>
+      <m:oMathPara>
+        <m:oMath>
+          <m:r>
+            <w:rPr>
+              <w:rFonts w:ascii="Cambria Math" w:eastAsiaTheme="minorEastAsia" w:hAnsi="Cambria Math"/>
+            </w:rPr>
+            <m:t xml:space="preserve">% diff with ND filters </m:t>
+          </m:r>
+          <m:r>
+            <w:rPr>
+              <w:rFonts w:ascii="Cambria Math" w:eastAsiaTheme="minorEastAsia" w:hAnsi="Cambria Math"/>
+            </w:rPr>
+            <m:t>=</m:t>
+          </m:r>
+          <m:f>
+            <m:fPr>
+              <m:ctrlPr>
+                <w:rPr>
+                  <w:rFonts w:ascii="Cambria Math" w:eastAsiaTheme="minorEastAsia" w:hAnsi="Cambria Math"/>
+                  <w:i/>
+                </w:rPr>
+              </m:ctrlPr>
+            </m:fPr>
+            <m:num>
+              <m:r>
+                <w:rPr>
+                  <w:rFonts w:ascii="Cambria Math" w:eastAsiaTheme="minorEastAsia" w:hAnsi="Cambria Math"/>
+                </w:rPr>
+                <m:t>(0.331-0.327)</m:t>
+              </m:r>
+            </m:num>
+            <m:den>
+              <m:r>
+                <w:rPr>
+                  <w:rFonts w:ascii="Cambria Math" w:eastAsiaTheme="minorEastAsia" w:hAnsi="Cambria Math"/>
+                </w:rPr>
+                <m:t>2</m:t>
+              </m:r>
+            </m:den>
+          </m:f>
+          <m:r>
+            <w:rPr>
+              <w:rFonts w:ascii="Cambria Math" w:eastAsiaTheme="minorEastAsia" w:hAnsi="Cambria Math"/>
+            </w:rPr>
+            <m:t>×100=</m:t>
+          </m:r>
+          <m:r>
+            <w:rPr>
+              <w:rFonts w:ascii="Cambria Math" w:eastAsiaTheme="minorEastAsia" w:hAnsi="Cambria Math"/>
+            </w:rPr>
+            <m:t>0.002×100=0.2%</m:t>
+          </m:r>
+        </m:oMath>
+      </m:oMathPara>
+    </w:p>
+    <w:p>
+      <w:pPr>
+        <w:rPr>
+          <w:rFonts w:eastAsiaTheme="minorEastAsia"/>
+        </w:rPr>
+      </w:pPr>
+    </w:p>
     <w:p/>
     <w:sectPr>
       <w:pgSz w:w="11906" w:h="16838"/>
       <w:pgMar w:top="1440" w:right="1440" w:bottom="1440" w:left="1440" w:header="708" w:footer="708" w:gutter="0"/>
+      <w:pgNumType w:start="0"/>
       <w:cols w:space="708"/>
+      <w:titlePg/>
       <w:docGrid w:linePitch="360"/>
     </w:sectPr>
   </w:body>
@@ -2828,7 +3694,6 @@
   <w:style w:type="character" w:default="1" w:styleId="DefaultParagraphFont">
     <w:name w:val="Default Paragraph Font"/>
     <w:uiPriority w:val="1"/>
-    <w:semiHidden/>
     <w:unhideWhenUsed/>
   </w:style>
   <w:style w:type="table" w:default="1" w:styleId="TableNormal">
@@ -3161,6 +4026,66 @@
       <w:szCs w:val="18"/>
     </w:rPr>
   </w:style>
+  <w:style w:type="character" w:styleId="PlaceholderText">
+    <w:name w:val="Placeholder Text"/>
+    <w:basedOn w:val="DefaultParagraphFont"/>
+    <w:uiPriority w:val="99"/>
+    <w:semiHidden/>
+    <w:rsid w:val="00181CE4"/>
+    <w:rPr>
+      <w:color w:val="666666"/>
+    </w:rPr>
+  </w:style>
+  <w:style w:type="character" w:styleId="Hyperlink">
+    <w:name w:val="Hyperlink"/>
+    <w:basedOn w:val="DefaultParagraphFont"/>
+    <w:uiPriority w:val="99"/>
+    <w:unhideWhenUsed/>
+    <w:rsid w:val="00311EA3"/>
+    <w:rPr>
+      <w:color w:val="467886" w:themeColor="hyperlink"/>
+      <w:u w:val="single"/>
+    </w:rPr>
+  </w:style>
+  <w:style w:type="character" w:styleId="UnresolvedMention">
+    <w:name w:val="Unresolved Mention"/>
+    <w:basedOn w:val="DefaultParagraphFont"/>
+    <w:uiPriority w:val="99"/>
+    <w:semiHidden/>
+    <w:unhideWhenUsed/>
+    <w:rsid w:val="00311EA3"/>
+    <w:rPr>
+      <w:color w:val="605E5C"/>
+      <w:shd w:val="clear" w:color="auto" w:fill="E1DFDD"/>
+    </w:rPr>
+  </w:style>
+  <w:style w:type="paragraph" w:styleId="NoSpacing">
+    <w:name w:val="No Spacing"/>
+    <w:link w:val="NoSpacingChar"/>
+    <w:uiPriority w:val="1"/>
+    <w:qFormat/>
+    <w:rsid w:val="00C66DB6"/>
+    <w:pPr>
+      <w:spacing w:after="0" w:line="240" w:lineRule="auto"/>
+    </w:pPr>
+    <w:rPr>
+      <w:rFonts w:eastAsiaTheme="minorEastAsia"/>
+      <w:kern w:val="0"/>
+      <w:lang w:val="en-US"/>
+    </w:rPr>
+  </w:style>
+  <w:style w:type="character" w:customStyle="1" w:styleId="NoSpacingChar">
+    <w:name w:val="No Spacing Char"/>
+    <w:basedOn w:val="DefaultParagraphFont"/>
+    <w:link w:val="NoSpacing"/>
+    <w:uiPriority w:val="1"/>
+    <w:rsid w:val="00C66DB6"/>
+    <w:rPr>
+      <w:rFonts w:eastAsiaTheme="minorEastAsia"/>
+      <w:kern w:val="0"/>
+      <w:lang w:val="en-US"/>
+    </w:rPr>
+  </w:style>
 </w:styles>
 </file>
 
@@ -3457,4 +4382,23 @@
     </a:ext>
   </a:extLst>
 </a:theme>
+</file>
+
+<file path=customXml/item1.xml><?xml version="1.0" encoding="utf-8"?>
+<CoverPageProperties xmlns="http://schemas.microsoft.com/office/2006/coverPageProps">
+  <PublishDate/>
+  <Abstract/>
+  <CompanyAddress/>
+  <CompanyPhone/>
+  <CompanyFax/>
+  <CompanyEmail>Valenzuela.keisha07@gmail.com</CompanyEmail>
+</CoverPageProperties>
+</file>
+
+<file path=customXml/itemProps1.xml><?xml version="1.0" encoding="utf-8"?>
+<ds:datastoreItem xmlns:ds="http://schemas.openxmlformats.org/officeDocument/2006/customXml" ds:itemID="{55AF091B-3C7A-41E3-B477-F2FDAA23CFDA}">
+  <ds:schemaRefs>
+    <ds:schemaRef ds:uri="http://schemas.microsoft.com/office/2006/coverPageProps"/>
+  </ds:schemaRefs>
+</ds:datastoreItem>
 </file>
</xml_diff>